<commit_message>
rework er-modell, update relational model
</commit_message>
<xml_diff>
--- a/sql/Praktikum_Abgabe.docx
+++ b/sql/Praktikum_Abgabe.docx
@@ -1,6 +1,6 @@
 
 <file path=word/document.xml><?xml version="1.0" encoding="utf-8"?>
-<w:document xmlns:wpc="http://schemas.microsoft.com/office/word/2010/wordprocessingCanvas" xmlns:cx="http://schemas.microsoft.com/office/drawing/2014/chartex" xmlns:cx1="http://schemas.microsoft.com/office/drawing/2015/9/8/chartex" xmlns:cx2="http://schemas.microsoft.com/office/drawing/2015/10/21/chartex" xmlns:cx3="http://schemas.microsoft.com/office/drawing/2016/5/9/chartex" xmlns:cx4="http://schemas.microsoft.com/office/drawing/2016/5/10/chartex" xmlns:cx5="http://schemas.microsoft.com/office/drawing/2016/5/11/chartex" xmlns:cx6="http://schemas.microsoft.com/office/drawing/2016/5/12/chartex" xmlns:cx7="http://schemas.microsoft.com/office/drawing/2016/5/13/chartex" xmlns:cx8="http://schemas.microsoft.com/office/drawing/2016/5/14/chartex" xmlns:mc="http://schemas.openxmlformats.org/markup-compatibility/2006" xmlns:aink="http://schemas.microsoft.com/office/drawing/2016/ink" xmlns:am3d="http://schemas.microsoft.com/office/drawing/2017/model3d" xmlns:o="urn:schemas-microsoft-com:office:office" xmlns:r="http://schemas.openxmlformats.org/officeDocument/2006/relationships" xmlns:m="http://schemas.openxmlformats.org/officeDocument/2006/math" xmlns:v="urn:schemas-microsoft-com:vml" xmlns:wp14="http://schemas.microsoft.com/office/word/2010/wordprocessingDrawing" xmlns:wp="http://schemas.openxmlformats.org/drawingml/2006/wordprocessingDrawing" xmlns:w10="urn:schemas-microsoft-com:office:word" xmlns:w="http://schemas.openxmlformats.org/wordprocessingml/2006/main" xmlns:w14="http://schemas.microsoft.com/office/word/2010/wordml" xmlns:w15="http://schemas.microsoft.com/office/word/2012/wordml" xmlns:w16cid="http://schemas.microsoft.com/office/word/2016/wordml/cid" xmlns:w16se="http://schemas.microsoft.com/office/word/2015/wordml/symex" xmlns:wpg="http://schemas.microsoft.com/office/word/2010/wordprocessingGroup" xmlns:wpi="http://schemas.microsoft.com/office/word/2010/wordprocessingInk" xmlns:wne="http://schemas.microsoft.com/office/word/2006/wordml" xmlns:wps="http://schemas.microsoft.com/office/word/2010/wordprocessingShape" mc:Ignorable="w14 w15 w16se w16cid wp14">
+<w:document xmlns:wpc="http://schemas.microsoft.com/office/word/2010/wordprocessingCanvas" xmlns:cx="http://schemas.microsoft.com/office/drawing/2014/chartex" xmlns:cx1="http://schemas.microsoft.com/office/drawing/2015/9/8/chartex" xmlns:cx2="http://schemas.microsoft.com/office/drawing/2015/10/21/chartex" xmlns:cx3="http://schemas.microsoft.com/office/drawing/2016/5/9/chartex" xmlns:cx4="http://schemas.microsoft.com/office/drawing/2016/5/10/chartex" xmlns:cx5="http://schemas.microsoft.com/office/drawing/2016/5/11/chartex" xmlns:cx6="http://schemas.microsoft.com/office/drawing/2016/5/12/chartex" xmlns:cx7="http://schemas.microsoft.com/office/drawing/2016/5/13/chartex" xmlns:cx8="http://schemas.microsoft.com/office/drawing/2016/5/14/chartex" xmlns:mc="http://schemas.openxmlformats.org/markup-compatibility/2006" xmlns:aink="http://schemas.microsoft.com/office/drawing/2016/ink" xmlns:am3d="http://schemas.microsoft.com/office/drawing/2017/model3d" xmlns:o="urn:schemas-microsoft-com:office:office" xmlns:r="http://schemas.openxmlformats.org/officeDocument/2006/relationships" xmlns:m="http://schemas.openxmlformats.org/officeDocument/2006/math" xmlns:v="urn:schemas-microsoft-com:vml" xmlns:wp14="http://schemas.microsoft.com/office/word/2010/wordprocessingDrawing" xmlns:wp="http://schemas.openxmlformats.org/drawingml/2006/wordprocessingDrawing" xmlns:w10="urn:schemas-microsoft-com:office:word" xmlns:w="http://schemas.openxmlformats.org/wordprocessingml/2006/main" xmlns:w14="http://schemas.microsoft.com/office/word/2010/wordml" xmlns:w15="http://schemas.microsoft.com/office/word/2012/wordml" xmlns:w16cex="http://schemas.microsoft.com/office/word/2018/wordml/cex" xmlns:w16cid="http://schemas.microsoft.com/office/word/2016/wordml/cid" xmlns:w16="http://schemas.microsoft.com/office/word/2018/wordml" xmlns:w16se="http://schemas.microsoft.com/office/word/2015/wordml/symex" xmlns:wpg="http://schemas.microsoft.com/office/word/2010/wordprocessingGroup" xmlns:wpi="http://schemas.microsoft.com/office/word/2010/wordprocessingInk" xmlns:wne="http://schemas.microsoft.com/office/word/2006/wordml" xmlns:wps="http://schemas.microsoft.com/office/word/2010/wordprocessingShape" mc:Ignorable="w14 w15 w16se w16cid w16 w16cex wp14">
   <w:body>
     <w:p>
       <w:pPr>
@@ -14,7 +14,7 @@
         <mc:AlternateContent>
           <mc:Choice Requires="wpg">
             <w:drawing>
-              <wp:inline distT="0" distB="0" distL="0" distR="0" wp14:anchorId="355208A9" wp14:editId="27230966">
+              <wp:inline distT="0" distB="0" distL="0" distR="0" wp14:anchorId="34EF7351" wp14:editId="6127C6A9">
                 <wp:extent cx="5413782" cy="3162"/>
                 <wp:effectExtent l="0" t="0" r="0" b="0"/>
                 <wp:docPr id="198" name="Group 198"/>
@@ -117,7 +117,7 @@
         <mc:AlternateContent>
           <mc:Choice Requires="wpg">
             <w:drawing>
-              <wp:inline distT="0" distB="0" distL="0" distR="0" wp14:anchorId="062C44E8" wp14:editId="6B5C2A42">
+              <wp:inline distT="0" distB="0" distL="0" distR="0" wp14:anchorId="4DFD323C" wp14:editId="057D16C5">
                 <wp:extent cx="5413782" cy="3162"/>
                 <wp:effectExtent l="0" t="0" r="0" b="0"/>
                 <wp:docPr id="199" name="Group 199"/>
@@ -1654,8 +1654,6 @@
         </w:rPr>
         <w:t xml:space="preserve">) </w:t>
       </w:r>
-      <w:bookmarkStart w:id="0" w:name="_GoBack"/>
-      <w:bookmarkEnd w:id="0"/>
       <w:proofErr w:type="spellStart"/>
       <w:r>
         <w:rPr>
@@ -1675,6 +1673,90 @@
           <w:szCs w:val="16"/>
         </w:rPr>
         <w:t>. LIEBLINGSCOCKTAIL -&gt; COCKTAIL</w:t>
+      </w:r>
+    </w:p>
+    <w:p>
+      <w:pPr>
+        <w:tabs>
+          <w:tab w:val="left" w:pos="2649"/>
+        </w:tabs>
+        <w:rPr>
+          <w:rFonts w:ascii="Consolas" w:hAnsi="Consolas"/>
+          <w:color w:val="C00000"/>
+          <w:sz w:val="24"/>
+          <w:szCs w:val="24"/>
+        </w:rPr>
+      </w:pPr>
+      <w:r>
+        <w:rPr>
+          <w:rFonts w:ascii="Consolas" w:hAnsi="Consolas"/>
+          <w:color w:val="C00000"/>
+          <w:sz w:val="24"/>
+          <w:szCs w:val="24"/>
+        </w:rPr>
+        <w:t>HATLIEBLINGSCOCKTAIL(</w:t>
+      </w:r>
+      <w:r>
+        <w:rPr>
+          <w:rFonts w:ascii="Consolas" w:hAnsi="Consolas"/>
+          <w:color w:val="C00000"/>
+          <w:sz w:val="24"/>
+          <w:szCs w:val="24"/>
+          <w:u w:val="single"/>
+        </w:rPr>
+        <w:t>PID-&gt;PERSON, LCOCKID-&gt;LIEBLINGSCOCKTAIL</w:t>
+      </w:r>
+      <w:r>
+        <w:rPr>
+          <w:rFonts w:ascii="Consolas" w:hAnsi="Consolas"/>
+          <w:color w:val="C00000"/>
+          <w:sz w:val="24"/>
+          <w:szCs w:val="24"/>
+        </w:rPr>
+        <w:t>)</w:t>
+      </w:r>
+    </w:p>
+    <w:p>
+      <w:pPr>
+        <w:tabs>
+          <w:tab w:val="left" w:pos="2649"/>
+        </w:tabs>
+        <w:rPr>
+          <w:rFonts w:ascii="Consolas" w:hAnsi="Consolas"/>
+          <w:color w:val="C00000"/>
+          <w:sz w:val="24"/>
+          <w:szCs w:val="24"/>
+        </w:rPr>
+      </w:pPr>
+      <w:proofErr w:type="gramStart"/>
+      <w:r>
+        <w:rPr>
+          <w:rFonts w:ascii="Consolas" w:hAnsi="Consolas"/>
+          <w:color w:val="C00000"/>
+          <w:sz w:val="24"/>
+          <w:szCs w:val="24"/>
+        </w:rPr>
+        <w:t>LIEBLINGSCOCKTAIL(</w:t>
+      </w:r>
+      <w:proofErr w:type="gramEnd"/>
+      <w:r>
+        <w:rPr>
+          <w:rFonts w:ascii="Consolas" w:hAnsi="Consolas"/>
+          <w:color w:val="C00000"/>
+          <w:sz w:val="24"/>
+          <w:szCs w:val="24"/>
+          <w:u w:val="single"/>
+        </w:rPr>
+        <w:t>LIEBLINGSCOCKTAILID</w:t>
+      </w:r>
+      <w:r>
+        <w:rPr>
+          <w:rFonts w:ascii="Consolas" w:hAnsi="Consolas"/>
+          <w:color w:val="C00000"/>
+          <w:sz w:val="24"/>
+          <w:szCs w:val="24"/>
+        </w:rPr>
+        <w:t>, COCKTAILNAME)</w:t>
       </w:r>
     </w:p>
     <w:p>
@@ -1918,7 +2000,7 @@
 </file>
 
 <file path=word/endnotes.xml><?xml version="1.0" encoding="utf-8"?>
-<w:endnotes xmlns:wpc="http://schemas.microsoft.com/office/word/2010/wordprocessingCanvas" xmlns:cx="http://schemas.microsoft.com/office/drawing/2014/chartex" xmlns:cx1="http://schemas.microsoft.com/office/drawing/2015/9/8/chartex" xmlns:cx2="http://schemas.microsoft.com/office/drawing/2015/10/21/chartex" xmlns:cx3="http://schemas.microsoft.com/office/drawing/2016/5/9/chartex" xmlns:cx4="http://schemas.microsoft.com/office/drawing/2016/5/10/chartex" xmlns:cx5="http://schemas.microsoft.com/office/drawing/2016/5/11/chartex" xmlns:cx6="http://schemas.microsoft.com/office/drawing/2016/5/12/chartex" xmlns:cx7="http://schemas.microsoft.com/office/drawing/2016/5/13/chartex" xmlns:cx8="http://schemas.microsoft.com/office/drawing/2016/5/14/chartex" xmlns:mc="http://schemas.openxmlformats.org/markup-compatibility/2006" xmlns:aink="http://schemas.microsoft.com/office/drawing/2016/ink" xmlns:am3d="http://schemas.microsoft.com/office/drawing/2017/model3d" xmlns:o="urn:schemas-microsoft-com:office:office" xmlns:r="http://schemas.openxmlformats.org/officeDocument/2006/relationships" xmlns:m="http://schemas.openxmlformats.org/officeDocument/2006/math" xmlns:v="urn:schemas-microsoft-com:vml" xmlns:wp14="http://schemas.microsoft.com/office/word/2010/wordprocessingDrawing" xmlns:wp="http://schemas.openxmlformats.org/drawingml/2006/wordprocessingDrawing" xmlns:w10="urn:schemas-microsoft-com:office:word" xmlns:w="http://schemas.openxmlformats.org/wordprocessingml/2006/main" xmlns:w14="http://schemas.microsoft.com/office/word/2010/wordml" xmlns:w15="http://schemas.microsoft.com/office/word/2012/wordml" xmlns:w16cid="http://schemas.microsoft.com/office/word/2016/wordml/cid" xmlns:w16se="http://schemas.microsoft.com/office/word/2015/wordml/symex" xmlns:wpg="http://schemas.microsoft.com/office/word/2010/wordprocessingGroup" xmlns:wpi="http://schemas.microsoft.com/office/word/2010/wordprocessingInk" xmlns:wne="http://schemas.microsoft.com/office/word/2006/wordml" xmlns:wps="http://schemas.microsoft.com/office/word/2010/wordprocessingShape" mc:Ignorable="w14 w15 w16se w16cid wp14">
+<w:endnotes xmlns:wpc="http://schemas.microsoft.com/office/word/2010/wordprocessingCanvas" xmlns:cx="http://schemas.microsoft.com/office/drawing/2014/chartex" xmlns:cx1="http://schemas.microsoft.com/office/drawing/2015/9/8/chartex" xmlns:cx2="http://schemas.microsoft.com/office/drawing/2015/10/21/chartex" xmlns:cx3="http://schemas.microsoft.com/office/drawing/2016/5/9/chartex" xmlns:cx4="http://schemas.microsoft.com/office/drawing/2016/5/10/chartex" xmlns:cx5="http://schemas.microsoft.com/office/drawing/2016/5/11/chartex" xmlns:cx6="http://schemas.microsoft.com/office/drawing/2016/5/12/chartex" xmlns:cx7="http://schemas.microsoft.com/office/drawing/2016/5/13/chartex" xmlns:cx8="http://schemas.microsoft.com/office/drawing/2016/5/14/chartex" xmlns:mc="http://schemas.openxmlformats.org/markup-compatibility/2006" xmlns:aink="http://schemas.microsoft.com/office/drawing/2016/ink" xmlns:am3d="http://schemas.microsoft.com/office/drawing/2017/model3d" xmlns:o="urn:schemas-microsoft-com:office:office" xmlns:r="http://schemas.openxmlformats.org/officeDocument/2006/relationships" xmlns:m="http://schemas.openxmlformats.org/officeDocument/2006/math" xmlns:v="urn:schemas-microsoft-com:vml" xmlns:wp14="http://schemas.microsoft.com/office/word/2010/wordprocessingDrawing" xmlns:wp="http://schemas.openxmlformats.org/drawingml/2006/wordprocessingDrawing" xmlns:w10="urn:schemas-microsoft-com:office:word" xmlns:w="http://schemas.openxmlformats.org/wordprocessingml/2006/main" xmlns:w14="http://schemas.microsoft.com/office/word/2010/wordml" xmlns:w15="http://schemas.microsoft.com/office/word/2012/wordml" xmlns:w16cex="http://schemas.microsoft.com/office/word/2018/wordml/cex" xmlns:w16cid="http://schemas.microsoft.com/office/word/2016/wordml/cid" xmlns:w16="http://schemas.microsoft.com/office/word/2018/wordml" xmlns:w16se="http://schemas.microsoft.com/office/word/2015/wordml/symex" xmlns:wpg="http://schemas.microsoft.com/office/word/2010/wordprocessingGroup" xmlns:wpi="http://schemas.microsoft.com/office/word/2010/wordprocessingInk" xmlns:wne="http://schemas.microsoft.com/office/word/2006/wordml" xmlns:wps="http://schemas.microsoft.com/office/word/2010/wordprocessingShape" mc:Ignorable="w14 w15 w16se w16cid w16 w16cex wp14">
   <w:endnote w:type="separator" w:id="-1">
     <w:p>
       <w:pPr>
@@ -1943,7 +2025,7 @@
 </file>
 
 <file path=word/footer1.xml><?xml version="1.0" encoding="utf-8"?>
-<w:ftr xmlns:wpc="http://schemas.microsoft.com/office/word/2010/wordprocessingCanvas" xmlns:cx="http://schemas.microsoft.com/office/drawing/2014/chartex" xmlns:cx1="http://schemas.microsoft.com/office/drawing/2015/9/8/chartex" xmlns:cx2="http://schemas.microsoft.com/office/drawing/2015/10/21/chartex" xmlns:cx3="http://schemas.microsoft.com/office/drawing/2016/5/9/chartex" xmlns:cx4="http://schemas.microsoft.com/office/drawing/2016/5/10/chartex" xmlns:cx5="http://schemas.microsoft.com/office/drawing/2016/5/11/chartex" xmlns:cx6="http://schemas.microsoft.com/office/drawing/2016/5/12/chartex" xmlns:cx7="http://schemas.microsoft.com/office/drawing/2016/5/13/chartex" xmlns:cx8="http://schemas.microsoft.com/office/drawing/2016/5/14/chartex" xmlns:mc="http://schemas.openxmlformats.org/markup-compatibility/2006" xmlns:aink="http://schemas.microsoft.com/office/drawing/2016/ink" xmlns:am3d="http://schemas.microsoft.com/office/drawing/2017/model3d" xmlns:o="urn:schemas-microsoft-com:office:office" xmlns:r="http://schemas.openxmlformats.org/officeDocument/2006/relationships" xmlns:m="http://schemas.openxmlformats.org/officeDocument/2006/math" xmlns:v="urn:schemas-microsoft-com:vml" xmlns:wp14="http://schemas.microsoft.com/office/word/2010/wordprocessingDrawing" xmlns:wp="http://schemas.openxmlformats.org/drawingml/2006/wordprocessingDrawing" xmlns:w10="urn:schemas-microsoft-com:office:word" xmlns:w="http://schemas.openxmlformats.org/wordprocessingml/2006/main" xmlns:w14="http://schemas.microsoft.com/office/word/2010/wordml" xmlns:w15="http://schemas.microsoft.com/office/word/2012/wordml" xmlns:w16cid="http://schemas.microsoft.com/office/word/2016/wordml/cid" xmlns:w16se="http://schemas.microsoft.com/office/word/2015/wordml/symex" xmlns:wpg="http://schemas.microsoft.com/office/word/2010/wordprocessingGroup" xmlns:wpi="http://schemas.microsoft.com/office/word/2010/wordprocessingInk" xmlns:wne="http://schemas.microsoft.com/office/word/2006/wordml" xmlns:wps="http://schemas.microsoft.com/office/word/2010/wordprocessingShape" mc:Ignorable="w14 w15 w16se w16cid wp14">
+<w:ftr xmlns:wpc="http://schemas.microsoft.com/office/word/2010/wordprocessingCanvas" xmlns:cx="http://schemas.microsoft.com/office/drawing/2014/chartex" xmlns:cx1="http://schemas.microsoft.com/office/drawing/2015/9/8/chartex" xmlns:cx2="http://schemas.microsoft.com/office/drawing/2015/10/21/chartex" xmlns:cx3="http://schemas.microsoft.com/office/drawing/2016/5/9/chartex" xmlns:cx4="http://schemas.microsoft.com/office/drawing/2016/5/10/chartex" xmlns:cx5="http://schemas.microsoft.com/office/drawing/2016/5/11/chartex" xmlns:cx6="http://schemas.microsoft.com/office/drawing/2016/5/12/chartex" xmlns:cx7="http://schemas.microsoft.com/office/drawing/2016/5/13/chartex" xmlns:cx8="http://schemas.microsoft.com/office/drawing/2016/5/14/chartex" xmlns:mc="http://schemas.openxmlformats.org/markup-compatibility/2006" xmlns:aink="http://schemas.microsoft.com/office/drawing/2016/ink" xmlns:am3d="http://schemas.microsoft.com/office/drawing/2017/model3d" xmlns:o="urn:schemas-microsoft-com:office:office" xmlns:r="http://schemas.openxmlformats.org/officeDocument/2006/relationships" xmlns:m="http://schemas.openxmlformats.org/officeDocument/2006/math" xmlns:v="urn:schemas-microsoft-com:vml" xmlns:wp14="http://schemas.microsoft.com/office/word/2010/wordprocessingDrawing" xmlns:wp="http://schemas.openxmlformats.org/drawingml/2006/wordprocessingDrawing" xmlns:w10="urn:schemas-microsoft-com:office:word" xmlns:w="http://schemas.openxmlformats.org/wordprocessingml/2006/main" xmlns:w14="http://schemas.microsoft.com/office/word/2010/wordml" xmlns:w15="http://schemas.microsoft.com/office/word/2012/wordml" xmlns:w16cex="http://schemas.microsoft.com/office/word/2018/wordml/cex" xmlns:w16cid="http://schemas.microsoft.com/office/word/2016/wordml/cid" xmlns:w16="http://schemas.microsoft.com/office/word/2018/wordml" xmlns:w16se="http://schemas.microsoft.com/office/word/2015/wordml/symex" xmlns:wpg="http://schemas.microsoft.com/office/word/2010/wordprocessingGroup" xmlns:wpi="http://schemas.microsoft.com/office/word/2010/wordprocessingInk" xmlns:wne="http://schemas.microsoft.com/office/word/2006/wordml" xmlns:wps="http://schemas.microsoft.com/office/word/2010/wordprocessingShape" mc:Ignorable="w14 w15 w16se w16cid w16 w16cex wp14">
   <w:sdt>
     <w:sdtPr>
       <w:id w:val="-1784566858"/>
@@ -2071,7 +2153,7 @@
 </file>
 
 <file path=word/footnotes.xml><?xml version="1.0" encoding="utf-8"?>
-<w:footnotes xmlns:wpc="http://schemas.microsoft.com/office/word/2010/wordprocessingCanvas" xmlns:cx="http://schemas.microsoft.com/office/drawing/2014/chartex" xmlns:cx1="http://schemas.microsoft.com/office/drawing/2015/9/8/chartex" xmlns:cx2="http://schemas.microsoft.com/office/drawing/2015/10/21/chartex" xmlns:cx3="http://schemas.microsoft.com/office/drawing/2016/5/9/chartex" xmlns:cx4="http://schemas.microsoft.com/office/drawing/2016/5/10/chartex" xmlns:cx5="http://schemas.microsoft.com/office/drawing/2016/5/11/chartex" xmlns:cx6="http://schemas.microsoft.com/office/drawing/2016/5/12/chartex" xmlns:cx7="http://schemas.microsoft.com/office/drawing/2016/5/13/chartex" xmlns:cx8="http://schemas.microsoft.com/office/drawing/2016/5/14/chartex" xmlns:mc="http://schemas.openxmlformats.org/markup-compatibility/2006" xmlns:aink="http://schemas.microsoft.com/office/drawing/2016/ink" xmlns:am3d="http://schemas.microsoft.com/office/drawing/2017/model3d" xmlns:o="urn:schemas-microsoft-com:office:office" xmlns:r="http://schemas.openxmlformats.org/officeDocument/2006/relationships" xmlns:m="http://schemas.openxmlformats.org/officeDocument/2006/math" xmlns:v="urn:schemas-microsoft-com:vml" xmlns:wp14="http://schemas.microsoft.com/office/word/2010/wordprocessingDrawing" xmlns:wp="http://schemas.openxmlformats.org/drawingml/2006/wordprocessingDrawing" xmlns:w10="urn:schemas-microsoft-com:office:word" xmlns:w="http://schemas.openxmlformats.org/wordprocessingml/2006/main" xmlns:w14="http://schemas.microsoft.com/office/word/2010/wordml" xmlns:w15="http://schemas.microsoft.com/office/word/2012/wordml" xmlns:w16cid="http://schemas.microsoft.com/office/word/2016/wordml/cid" xmlns:w16se="http://schemas.microsoft.com/office/word/2015/wordml/symex" xmlns:wpg="http://schemas.microsoft.com/office/word/2010/wordprocessingGroup" xmlns:wpi="http://schemas.microsoft.com/office/word/2010/wordprocessingInk" xmlns:wne="http://schemas.microsoft.com/office/word/2006/wordml" xmlns:wps="http://schemas.microsoft.com/office/word/2010/wordprocessingShape" mc:Ignorable="w14 w15 w16se w16cid wp14">
+<w:footnotes xmlns:wpc="http://schemas.microsoft.com/office/word/2010/wordprocessingCanvas" xmlns:cx="http://schemas.microsoft.com/office/drawing/2014/chartex" xmlns:cx1="http://schemas.microsoft.com/office/drawing/2015/9/8/chartex" xmlns:cx2="http://schemas.microsoft.com/office/drawing/2015/10/21/chartex" xmlns:cx3="http://schemas.microsoft.com/office/drawing/2016/5/9/chartex" xmlns:cx4="http://schemas.microsoft.com/office/drawing/2016/5/10/chartex" xmlns:cx5="http://schemas.microsoft.com/office/drawing/2016/5/11/chartex" xmlns:cx6="http://schemas.microsoft.com/office/drawing/2016/5/12/chartex" xmlns:cx7="http://schemas.microsoft.com/office/drawing/2016/5/13/chartex" xmlns:cx8="http://schemas.microsoft.com/office/drawing/2016/5/14/chartex" xmlns:mc="http://schemas.openxmlformats.org/markup-compatibility/2006" xmlns:aink="http://schemas.microsoft.com/office/drawing/2016/ink" xmlns:am3d="http://schemas.microsoft.com/office/drawing/2017/model3d" xmlns:o="urn:schemas-microsoft-com:office:office" xmlns:r="http://schemas.openxmlformats.org/officeDocument/2006/relationships" xmlns:m="http://schemas.openxmlformats.org/officeDocument/2006/math" xmlns:v="urn:schemas-microsoft-com:vml" xmlns:wp14="http://schemas.microsoft.com/office/word/2010/wordprocessingDrawing" xmlns:wp="http://schemas.openxmlformats.org/drawingml/2006/wordprocessingDrawing" xmlns:w10="urn:schemas-microsoft-com:office:word" xmlns:w="http://schemas.openxmlformats.org/wordprocessingml/2006/main" xmlns:w14="http://schemas.microsoft.com/office/word/2010/wordml" xmlns:w15="http://schemas.microsoft.com/office/word/2012/wordml" xmlns:w16cex="http://schemas.microsoft.com/office/word/2018/wordml/cex" xmlns:w16cid="http://schemas.microsoft.com/office/word/2016/wordml/cid" xmlns:w16="http://schemas.microsoft.com/office/word/2018/wordml" xmlns:w16se="http://schemas.microsoft.com/office/word/2015/wordml/symex" xmlns:wpg="http://schemas.microsoft.com/office/word/2010/wordprocessingGroup" xmlns:wpi="http://schemas.microsoft.com/office/word/2010/wordprocessingInk" xmlns:wne="http://schemas.microsoft.com/office/word/2006/wordml" xmlns:wps="http://schemas.microsoft.com/office/word/2010/wordprocessingShape" mc:Ignorable="w14 w15 w16se w16cid w16 w16cex wp14">
   <w:footnote w:type="separator" w:id="-1">
     <w:p>
       <w:pPr>
@@ -2096,7 +2178,7 @@
 </file>
 
 <file path=word/header1.xml><?xml version="1.0" encoding="utf-8"?>
-<w:hdr xmlns:wpc="http://schemas.microsoft.com/office/word/2010/wordprocessingCanvas" xmlns:cx="http://schemas.microsoft.com/office/drawing/2014/chartex" xmlns:cx1="http://schemas.microsoft.com/office/drawing/2015/9/8/chartex" xmlns:cx2="http://schemas.microsoft.com/office/drawing/2015/10/21/chartex" xmlns:cx3="http://schemas.microsoft.com/office/drawing/2016/5/9/chartex" xmlns:cx4="http://schemas.microsoft.com/office/drawing/2016/5/10/chartex" xmlns:cx5="http://schemas.microsoft.com/office/drawing/2016/5/11/chartex" xmlns:cx6="http://schemas.microsoft.com/office/drawing/2016/5/12/chartex" xmlns:cx7="http://schemas.microsoft.com/office/drawing/2016/5/13/chartex" xmlns:cx8="http://schemas.microsoft.com/office/drawing/2016/5/14/chartex" xmlns:mc="http://schemas.openxmlformats.org/markup-compatibility/2006" xmlns:aink="http://schemas.microsoft.com/office/drawing/2016/ink" xmlns:am3d="http://schemas.microsoft.com/office/drawing/2017/model3d" xmlns:o="urn:schemas-microsoft-com:office:office" xmlns:r="http://schemas.openxmlformats.org/officeDocument/2006/relationships" xmlns:m="http://schemas.openxmlformats.org/officeDocument/2006/math" xmlns:v="urn:schemas-microsoft-com:vml" xmlns:wp14="http://schemas.microsoft.com/office/word/2010/wordprocessingDrawing" xmlns:wp="http://schemas.openxmlformats.org/drawingml/2006/wordprocessingDrawing" xmlns:w10="urn:schemas-microsoft-com:office:word" xmlns:w="http://schemas.openxmlformats.org/wordprocessingml/2006/main" xmlns:w14="http://schemas.microsoft.com/office/word/2010/wordml" xmlns:w15="http://schemas.microsoft.com/office/word/2012/wordml" xmlns:w16cid="http://schemas.microsoft.com/office/word/2016/wordml/cid" xmlns:w16se="http://schemas.microsoft.com/office/word/2015/wordml/symex" xmlns:wpg="http://schemas.microsoft.com/office/word/2010/wordprocessingGroup" xmlns:wpi="http://schemas.microsoft.com/office/word/2010/wordprocessingInk" xmlns:wne="http://schemas.microsoft.com/office/word/2006/wordml" xmlns:wps="http://schemas.microsoft.com/office/word/2010/wordprocessingShape" mc:Ignorable="w14 w15 w16se w16cid wp14">
+<w:hdr xmlns:wpc="http://schemas.microsoft.com/office/word/2010/wordprocessingCanvas" xmlns:cx="http://schemas.microsoft.com/office/drawing/2014/chartex" xmlns:cx1="http://schemas.microsoft.com/office/drawing/2015/9/8/chartex" xmlns:cx2="http://schemas.microsoft.com/office/drawing/2015/10/21/chartex" xmlns:cx3="http://schemas.microsoft.com/office/drawing/2016/5/9/chartex" xmlns:cx4="http://schemas.microsoft.com/office/drawing/2016/5/10/chartex" xmlns:cx5="http://schemas.microsoft.com/office/drawing/2016/5/11/chartex" xmlns:cx6="http://schemas.microsoft.com/office/drawing/2016/5/12/chartex" xmlns:cx7="http://schemas.microsoft.com/office/drawing/2016/5/13/chartex" xmlns:cx8="http://schemas.microsoft.com/office/drawing/2016/5/14/chartex" xmlns:mc="http://schemas.openxmlformats.org/markup-compatibility/2006" xmlns:aink="http://schemas.microsoft.com/office/drawing/2016/ink" xmlns:am3d="http://schemas.microsoft.com/office/drawing/2017/model3d" xmlns:o="urn:schemas-microsoft-com:office:office" xmlns:r="http://schemas.openxmlformats.org/officeDocument/2006/relationships" xmlns:m="http://schemas.openxmlformats.org/officeDocument/2006/math" xmlns:v="urn:schemas-microsoft-com:vml" xmlns:wp14="http://schemas.microsoft.com/office/word/2010/wordprocessingDrawing" xmlns:wp="http://schemas.openxmlformats.org/drawingml/2006/wordprocessingDrawing" xmlns:w10="urn:schemas-microsoft-com:office:word" xmlns:w="http://schemas.openxmlformats.org/wordprocessingml/2006/main" xmlns:w14="http://schemas.microsoft.com/office/word/2010/wordml" xmlns:w15="http://schemas.microsoft.com/office/word/2012/wordml" xmlns:w16cex="http://schemas.microsoft.com/office/word/2018/wordml/cex" xmlns:w16cid="http://schemas.microsoft.com/office/word/2016/wordml/cid" xmlns:w16="http://schemas.microsoft.com/office/word/2018/wordml" xmlns:w16se="http://schemas.microsoft.com/office/word/2015/wordml/symex" xmlns:wpg="http://schemas.microsoft.com/office/word/2010/wordprocessingGroup" xmlns:wpi="http://schemas.microsoft.com/office/word/2010/wordprocessingInk" xmlns:wne="http://schemas.microsoft.com/office/word/2006/wordml" xmlns:wps="http://schemas.microsoft.com/office/word/2010/wordprocessingShape" mc:Ignorable="w14 w15 w16se w16cid w16 w16cex wp14">
   <w:p>
     <w:pPr>
       <w:pStyle w:val="Kopfzeile"/>
@@ -2147,7 +2229,7 @@
 </file>
 
 <file path=word/numbering.xml><?xml version="1.0" encoding="utf-8"?>
-<w:numbering xmlns:wpc="http://schemas.microsoft.com/office/word/2010/wordprocessingCanvas" xmlns:cx="http://schemas.microsoft.com/office/drawing/2014/chartex" xmlns:cx1="http://schemas.microsoft.com/office/drawing/2015/9/8/chartex" xmlns:cx2="http://schemas.microsoft.com/office/drawing/2015/10/21/chartex" xmlns:cx3="http://schemas.microsoft.com/office/drawing/2016/5/9/chartex" xmlns:cx4="http://schemas.microsoft.com/office/drawing/2016/5/10/chartex" xmlns:cx5="http://schemas.microsoft.com/office/drawing/2016/5/11/chartex" xmlns:cx6="http://schemas.microsoft.com/office/drawing/2016/5/12/chartex" xmlns:cx7="http://schemas.microsoft.com/office/drawing/2016/5/13/chartex" xmlns:cx8="http://schemas.microsoft.com/office/drawing/2016/5/14/chartex" xmlns:mc="http://schemas.openxmlformats.org/markup-compatibility/2006" xmlns:aink="http://schemas.microsoft.com/office/drawing/2016/ink" xmlns:am3d="http://schemas.microsoft.com/office/drawing/2017/model3d" xmlns:o="urn:schemas-microsoft-com:office:office" xmlns:r="http://schemas.openxmlformats.org/officeDocument/2006/relationships" xmlns:m="http://schemas.openxmlformats.org/officeDocument/2006/math" xmlns:v="urn:schemas-microsoft-com:vml" xmlns:wp14="http://schemas.microsoft.com/office/word/2010/wordprocessingDrawing" xmlns:wp="http://schemas.openxmlformats.org/drawingml/2006/wordprocessingDrawing" xmlns:w10="urn:schemas-microsoft-com:office:word" xmlns:w="http://schemas.openxmlformats.org/wordprocessingml/2006/main" xmlns:w14="http://schemas.microsoft.com/office/word/2010/wordml" xmlns:w15="http://schemas.microsoft.com/office/word/2012/wordml" xmlns:w16cid="http://schemas.microsoft.com/office/word/2016/wordml/cid" xmlns:w16se="http://schemas.microsoft.com/office/word/2015/wordml/symex" xmlns:wpg="http://schemas.microsoft.com/office/word/2010/wordprocessingGroup" xmlns:wpi="http://schemas.microsoft.com/office/word/2010/wordprocessingInk" xmlns:wne="http://schemas.microsoft.com/office/word/2006/wordml" xmlns:wps="http://schemas.microsoft.com/office/word/2010/wordprocessingShape" mc:Ignorable="w14 w15 w16se w16cid wp14">
+<w:numbering xmlns:wpc="http://schemas.microsoft.com/office/word/2010/wordprocessingCanvas" xmlns:cx="http://schemas.microsoft.com/office/drawing/2014/chartex" xmlns:cx1="http://schemas.microsoft.com/office/drawing/2015/9/8/chartex" xmlns:cx2="http://schemas.microsoft.com/office/drawing/2015/10/21/chartex" xmlns:cx3="http://schemas.microsoft.com/office/drawing/2016/5/9/chartex" xmlns:cx4="http://schemas.microsoft.com/office/drawing/2016/5/10/chartex" xmlns:cx5="http://schemas.microsoft.com/office/drawing/2016/5/11/chartex" xmlns:cx6="http://schemas.microsoft.com/office/drawing/2016/5/12/chartex" xmlns:cx7="http://schemas.microsoft.com/office/drawing/2016/5/13/chartex" xmlns:cx8="http://schemas.microsoft.com/office/drawing/2016/5/14/chartex" xmlns:mc="http://schemas.openxmlformats.org/markup-compatibility/2006" xmlns:aink="http://schemas.microsoft.com/office/drawing/2016/ink" xmlns:am3d="http://schemas.microsoft.com/office/drawing/2017/model3d" xmlns:o="urn:schemas-microsoft-com:office:office" xmlns:r="http://schemas.openxmlformats.org/officeDocument/2006/relationships" xmlns:m="http://schemas.openxmlformats.org/officeDocument/2006/math" xmlns:v="urn:schemas-microsoft-com:vml" xmlns:wp14="http://schemas.microsoft.com/office/word/2010/wordprocessingDrawing" xmlns:wp="http://schemas.openxmlformats.org/drawingml/2006/wordprocessingDrawing" xmlns:w10="urn:schemas-microsoft-com:office:word" xmlns:w="http://schemas.openxmlformats.org/wordprocessingml/2006/main" xmlns:w14="http://schemas.microsoft.com/office/word/2010/wordml" xmlns:w15="http://schemas.microsoft.com/office/word/2012/wordml" xmlns:w16cex="http://schemas.microsoft.com/office/word/2018/wordml/cex" xmlns:w16cid="http://schemas.microsoft.com/office/word/2016/wordml/cid" xmlns:w16="http://schemas.microsoft.com/office/word/2018/wordml" xmlns:w16se="http://schemas.microsoft.com/office/word/2015/wordml/symex" xmlns:wpg="http://schemas.microsoft.com/office/word/2010/wordprocessingGroup" xmlns:wpi="http://schemas.microsoft.com/office/word/2010/wordprocessingInk" xmlns:wne="http://schemas.microsoft.com/office/word/2006/wordml" xmlns:wps="http://schemas.microsoft.com/office/word/2010/wordprocessingShape" mc:Ignorable="w14 w15 w16se w16cid w16 w16cex wp14">
   <w:abstractNum w:abstractNumId="0" w15:restartNumberingAfterBreak="0">
     <w:nsid w:val="19242CB2"/>
     <w:multiLevelType w:val="hybridMultilevel"/>
@@ -3217,7 +3299,7 @@
 </file>
 
 <file path=word/styles.xml><?xml version="1.0" encoding="utf-8"?>
-<w:styles xmlns:mc="http://schemas.openxmlformats.org/markup-compatibility/2006" xmlns:r="http://schemas.openxmlformats.org/officeDocument/2006/relationships" xmlns:w="http://schemas.openxmlformats.org/wordprocessingml/2006/main" xmlns:w14="http://schemas.microsoft.com/office/word/2010/wordml" xmlns:w15="http://schemas.microsoft.com/office/word/2012/wordml" xmlns:w16cid="http://schemas.microsoft.com/office/word/2016/wordml/cid" xmlns:w16se="http://schemas.microsoft.com/office/word/2015/wordml/symex" mc:Ignorable="w14 w15 w16se w16cid">
+<w:styles xmlns:mc="http://schemas.openxmlformats.org/markup-compatibility/2006" xmlns:r="http://schemas.openxmlformats.org/officeDocument/2006/relationships" xmlns:w="http://schemas.openxmlformats.org/wordprocessingml/2006/main" xmlns:w14="http://schemas.microsoft.com/office/word/2010/wordml" xmlns:w15="http://schemas.microsoft.com/office/word/2012/wordml" xmlns:w16cex="http://schemas.microsoft.com/office/word/2018/wordml/cex" xmlns:w16cid="http://schemas.microsoft.com/office/word/2016/wordml/cid" xmlns:w16="http://schemas.microsoft.com/office/word/2018/wordml" xmlns:w16se="http://schemas.microsoft.com/office/word/2015/wordml/symex" mc:Ignorable="w14 w15 w16se w16cid w16 w16cex">
   <w:docDefaults>
     <w:rPrDefault>
       <w:rPr>

</xml_diff>